<commit_message>
Underlined rest of TODOs in doc in red and added instructions.
</commit_message>
<xml_diff>
--- a/Workbook.docx
+++ b/Workbook.docx
@@ -5,6 +5,33 @@
     <w:p>
       <w:pPr>
         <w:pStyle w:val="Normal"/>
+        <w:rPr/>
+      </w:pPr>
+      <w:r>
+        <w:rPr/>
+      </w:r>
+    </w:p>
+    <w:p>
+      <w:pPr>
+        <w:pStyle w:val="TODO"/>
+        <w:rPr/>
+      </w:pPr>
+      <w:r>
+        <w:rPr/>
+        <w:t>&lt;</w:t>
+      </w:r>
+      <w:r>
+        <w:rPr/>
+        <w:t xml:space="preserve">TODO: All the red underlined comments are instructions. Follow these instructions one by one, starting at the start of this document and working until the end. Please delete the red underlined paragraphs as you go along </w:t>
+      </w:r>
+      <w:r>
+        <w:rPr/>
+        <w:t>answering them in turn&gt;</w:t>
+      </w:r>
+    </w:p>
+    <w:p>
+      <w:pPr>
+        <w:pStyle w:val="TODO"/>
         <w:rPr/>
       </w:pPr>
       <w:r>
@@ -170,6 +197,20 @@
       </w:pPr>
       <w:r>
         <w:rPr/>
+      </w:r>
+    </w:p>
+    <w:p>
+      <w:pPr>
+        <w:pStyle w:val="Normal"/>
+        <w:jc w:val="left"/>
+        <w:rPr/>
+      </w:pPr>
+      <w:r>
+        <w:rPr>
+          <w:b/>
+          <w:bCs/>
+        </w:rPr>
+        <w:t>Project Overview</w:t>
       </w:r>
     </w:p>
     <w:p>
@@ -183,11 +224,7 @@
         </w:rPr>
       </w:pPr>
       <w:r>
-        <w:rPr>
-          <w:b/>
-          <w:bCs/>
-        </w:rPr>
-        <w:t>Project Overview</w:t>
+        <w:rPr/>
       </w:r>
     </w:p>
     <w:p>
@@ -232,8 +269,8 @@
       </w:pPr>
       <w:r>
         <w:rPr>
-          <w:b/>
-          <w:bCs/>
+          <w:b w:val="false"/>
+          <w:bCs w:val="false"/>
         </w:rPr>
       </w:r>
     </w:p>
@@ -249,14 +286,14 @@
       </w:pPr>
       <w:r>
         <w:rPr>
-          <w:b/>
-          <w:bCs/>
+          <w:b w:val="false"/>
+          <w:bCs w:val="false"/>
         </w:rPr>
       </w:r>
     </w:p>
     <w:p>
       <w:pPr>
-        <w:pStyle w:val="Normal"/>
+        <w:pStyle w:val="TODO"/>
         <w:rPr/>
       </w:pPr>
       <w:r>
@@ -393,7 +430,7 @@
               </w:rPr>
               <w:t>1.3. Requirements Specification</w:t>
               <w:tab/>
-              <w:t>4</w:t>
+              <w:t>3</w:t>
             </w:r>
           </w:hyperlink>
         </w:p>
@@ -868,7 +905,7 @@
               </w:rPr>
               <w:t>6.4. Future Work</w:t>
               <w:tab/>
-              <w:t>12</w:t>
+              <w:t>11</w:t>
             </w:r>
           </w:hyperlink>
           <w:r>
@@ -909,6 +946,10 @@
     <w:p>
       <w:pPr>
         <w:pStyle w:val="Heading1"/>
+        <w:numPr>
+          <w:ilvl w:val="0"/>
+          <w:numId w:val="2"/>
+        </w:numPr>
         <w:rPr/>
       </w:pPr>
       <w:bookmarkStart w:id="0" w:name="__RefHeading___Toc106_370936444"/>
@@ -931,6 +972,10 @@
     <w:p>
       <w:pPr>
         <w:pStyle w:val="Heading2"/>
+        <w:numPr>
+          <w:ilvl w:val="1"/>
+          <w:numId w:val="2"/>
+        </w:numPr>
         <w:rPr/>
       </w:pPr>
       <w:bookmarkStart w:id="1" w:name="__RefHeading___Toc108_370936444"/>
@@ -947,23 +992,7 @@
       </w:pPr>
       <w:r>
         <w:rPr/>
-        <w:t>&lt;</w:t>
-      </w:r>
-      <w:r>
-        <w:rPr/>
-        <w:t xml:space="preserve">NOTE: Aligns to unit </w:t>
-      </w:r>
-      <w:r>
-        <w:rPr/>
-        <w:t>9/</w:t>
-      </w:r>
-      <w:r>
-        <w:rPr/>
-        <w:t>B1</w:t>
-      </w:r>
-      <w:r>
-        <w:rPr/>
-        <w:t>&gt;</w:t>
+        <w:t>&lt;NOTE: Aligns to unit 9/B1&gt;</w:t>
       </w:r>
     </w:p>
     <w:p>
@@ -1059,6 +1088,10 @@
     <w:p>
       <w:pPr>
         <w:pStyle w:val="Heading2"/>
+        <w:numPr>
+          <w:ilvl w:val="1"/>
+          <w:numId w:val="2"/>
+        </w:numPr>
         <w:rPr/>
       </w:pPr>
       <w:bookmarkStart w:id="2" w:name="__RefHeading___Toc110_370936444"/>
@@ -1085,28 +1118,12 @@
       </w:pPr>
       <w:r>
         <w:rPr/>
-        <w:t>&lt;</w:t>
-      </w:r>
-      <w:r>
-        <w:rPr/>
-        <w:t>TODO</w:t>
-      </w:r>
-      <w:r>
-        <w:rPr/>
-        <w:t xml:space="preserve">: Using the two different tools you identified in the previous section, build a table that answers these questions side by side for each of the two approaches. </w:t>
-      </w:r>
-      <w:r>
-        <w:rPr/>
-        <w:t>Score each proposed approach against each of these points</w:t>
-      </w:r>
-      <w:r>
-        <w:rPr/>
-        <w:t>&gt;</w:t>
-      </w:r>
-    </w:p>
-    <w:p>
-      <w:pPr>
-        <w:pStyle w:val="TextBody"/>
+        <w:t>&lt;TODO: Using the two different tools you identified in the previous section, build a table that answers these questions side by side for each of the two approaches. Score each proposed approach against each of these points&gt;</w:t>
+      </w:r>
+    </w:p>
+    <w:p>
+      <w:pPr>
+        <w:pStyle w:val="TODO"/>
         <w:rPr/>
       </w:pPr>
       <w:r>
@@ -1116,7 +1133,7 @@
     </w:p>
     <w:p>
       <w:pPr>
-        <w:pStyle w:val="TextBody"/>
+        <w:pStyle w:val="TODO"/>
         <w:rPr/>
       </w:pPr>
       <w:r>
@@ -1126,7 +1143,7 @@
     </w:p>
     <w:p>
       <w:pPr>
-        <w:pStyle w:val="TextBody"/>
+        <w:pStyle w:val="TODO"/>
         <w:rPr/>
       </w:pPr>
       <w:r>
@@ -1136,7 +1153,7 @@
     </w:p>
     <w:p>
       <w:pPr>
-        <w:pStyle w:val="TextBody"/>
+        <w:pStyle w:val="TODO"/>
         <w:rPr/>
       </w:pPr>
       <w:r>
@@ -1146,7 +1163,7 @@
     </w:p>
     <w:p>
       <w:pPr>
-        <w:pStyle w:val="TextBody"/>
+        <w:pStyle w:val="TODO"/>
         <w:rPr/>
       </w:pPr>
       <w:r>
@@ -1156,7 +1173,7 @@
     </w:p>
     <w:p>
       <w:pPr>
-        <w:pStyle w:val="TextBody"/>
+        <w:pStyle w:val="TODO"/>
         <w:rPr/>
       </w:pPr>
       <w:r>
@@ -1166,7 +1183,7 @@
     </w:p>
     <w:p>
       <w:pPr>
-        <w:pStyle w:val="TextBody"/>
+        <w:pStyle w:val="TODO"/>
         <w:rPr/>
       </w:pPr>
       <w:r>
@@ -1176,7 +1193,7 @@
     </w:p>
     <w:p>
       <w:pPr>
-        <w:pStyle w:val="TextBody"/>
+        <w:pStyle w:val="TODO"/>
         <w:rPr/>
       </w:pPr>
       <w:r>
@@ -1191,20 +1208,16 @@
       </w:pPr>
       <w:r>
         <w:rPr/>
-        <w:t>&lt;</w:t>
-      </w:r>
-      <w:r>
-        <w:rPr/>
-        <w:t>TODO</w:t>
-      </w:r>
-      <w:r>
-        <w:rPr/>
-        <w:t>: Based on the total scoring, choose the best approach, and write a short paragraph highlighting which approach you have chosen and the main reason(s) why you chose that approach over any other approach&gt;</w:t>
+        <w:t>&lt;TODO: Based on the total scoring, choose the best approach, and write a short paragraph highlighting which approach you have chosen and the main reason(s) why you chose that approach over any other approach&gt;</w:t>
       </w:r>
     </w:p>
     <w:p>
       <w:pPr>
         <w:pStyle w:val="Heading2"/>
+        <w:numPr>
+          <w:ilvl w:val="1"/>
+          <w:numId w:val="2"/>
+        </w:numPr>
         <w:rPr/>
       </w:pPr>
       <w:bookmarkStart w:id="3" w:name="__RefHeading___Toc112_370936444"/>
@@ -1236,7 +1249,7 @@
     </w:p>
     <w:p>
       <w:pPr>
-        <w:pStyle w:val="TextBody"/>
+        <w:pStyle w:val="TODO"/>
         <w:rPr/>
       </w:pPr>
       <w:r>
@@ -1246,7 +1259,7 @@
     </w:p>
     <w:p>
       <w:pPr>
-        <w:pStyle w:val="TextBody"/>
+        <w:pStyle w:val="TODO"/>
         <w:rPr/>
       </w:pPr>
       <w:r>
@@ -1256,7 +1269,7 @@
     </w:p>
     <w:p>
       <w:pPr>
-        <w:pStyle w:val="TextBody"/>
+        <w:pStyle w:val="TODO"/>
         <w:rPr/>
       </w:pPr>
       <w:r>
@@ -1266,7 +1279,7 @@
     </w:p>
     <w:p>
       <w:pPr>
-        <w:pStyle w:val="TextBody"/>
+        <w:pStyle w:val="TODO"/>
         <w:rPr/>
       </w:pPr>
       <w:r>
@@ -1276,7 +1289,7 @@
     </w:p>
     <w:p>
       <w:pPr>
-        <w:pStyle w:val="TextBody"/>
+        <w:pStyle w:val="TODO"/>
         <w:rPr/>
       </w:pPr>
       <w:r>
@@ -1286,7 +1299,7 @@
     </w:p>
     <w:p>
       <w:pPr>
-        <w:pStyle w:val="TextBody"/>
+        <w:pStyle w:val="TODO"/>
         <w:rPr/>
       </w:pPr>
       <w:r>
@@ -1296,7 +1309,7 @@
     </w:p>
     <w:p>
       <w:pPr>
-        <w:pStyle w:val="TextBody"/>
+        <w:pStyle w:val="TODO"/>
         <w:rPr/>
       </w:pPr>
       <w:r>
@@ -1306,7 +1319,7 @@
     </w:p>
     <w:p>
       <w:pPr>
-        <w:pStyle w:val="TextBody"/>
+        <w:pStyle w:val="TODO"/>
         <w:rPr/>
       </w:pPr>
       <w:r>
@@ -1316,7 +1329,7 @@
     </w:p>
     <w:p>
       <w:pPr>
-        <w:pStyle w:val="TextBody"/>
+        <w:pStyle w:val="TODO"/>
         <w:rPr/>
       </w:pPr>
       <w:r>
@@ -1327,17 +1340,17 @@
     <w:p>
       <w:pPr>
         <w:pStyle w:val="Heading3"/>
+        <w:numPr>
+          <w:ilvl w:val="2"/>
+          <w:numId w:val="2"/>
+        </w:numPr>
         <w:rPr/>
       </w:pPr>
       <w:bookmarkStart w:id="4" w:name="__RefHeading___Toc162_370936444"/>
       <w:bookmarkEnd w:id="4"/>
       <w:r>
         <w:rPr/>
-        <w:t xml:space="preserve">1.3.1. Requirements Review </w:t>
-      </w:r>
-      <w:r>
-        <w:rPr/>
-        <w:t>Results</w:t>
+        <w:t>1.3.1. Requirements Review Results</w:t>
       </w:r>
     </w:p>
     <w:p>
@@ -1374,6 +1387,10 @@
     <w:p>
       <w:pPr>
         <w:pStyle w:val="Heading1"/>
+        <w:numPr>
+          <w:ilvl w:val="0"/>
+          <w:numId w:val="2"/>
+        </w:numPr>
         <w:rPr/>
       </w:pPr>
       <w:bookmarkStart w:id="5" w:name="__RefHeading___Toc114_370936444"/>
@@ -1396,40 +1413,32 @@
     <w:p>
       <w:pPr>
         <w:pStyle w:val="Heading2"/>
+        <w:numPr>
+          <w:ilvl w:val="1"/>
+          <w:numId w:val="2"/>
+        </w:numPr>
         <w:rPr/>
       </w:pPr>
       <w:bookmarkStart w:id="6" w:name="__RefHeading___Toc116_370936444"/>
       <w:bookmarkEnd w:id="6"/>
       <w:r>
         <w:rPr/>
-        <w:t xml:space="preserve">2.1. </w:t>
-      </w:r>
-      <w:r>
-        <w:rPr/>
-        <w:t>Project Plan</w:t>
-      </w:r>
-    </w:p>
-    <w:p>
-      <w:pPr>
-        <w:pStyle w:val="TODO"/>
-        <w:rPr/>
-      </w:pPr>
-      <w:r>
-        <w:rPr/>
-        <w:t>&lt;</w:t>
-      </w:r>
-      <w:r>
-        <w:rPr/>
-        <w:t>NOTE: Aligns with Unit 9/B1</w:t>
-      </w:r>
-      <w:r>
-        <w:rPr/>
-        <w:t>&gt;</w:t>
-      </w:r>
-    </w:p>
-    <w:p>
-      <w:pPr>
-        <w:pStyle w:val="TextBody"/>
+        <w:t>2.1. Project Plan</w:t>
+      </w:r>
+    </w:p>
+    <w:p>
+      <w:pPr>
+        <w:pStyle w:val="TODO"/>
+        <w:rPr/>
+      </w:pPr>
+      <w:r>
+        <w:rPr/>
+        <w:t>&lt;NOTE: Aligns with Unit 9/B1&gt;</w:t>
+      </w:r>
+    </w:p>
+    <w:p>
+      <w:pPr>
+        <w:pStyle w:val="TODO"/>
         <w:rPr/>
       </w:pPr>
       <w:r>
@@ -1439,7 +1448,7 @@
     </w:p>
     <w:p>
       <w:pPr>
-        <w:pStyle w:val="TextBody"/>
+        <w:pStyle w:val="TODO"/>
         <w:rPr/>
       </w:pPr>
       <w:r>
@@ -1449,7 +1458,7 @@
     </w:p>
     <w:p>
       <w:pPr>
-        <w:pStyle w:val="TextBody"/>
+        <w:pStyle w:val="TODO"/>
         <w:rPr/>
       </w:pPr>
       <w:r>
@@ -1459,7 +1468,7 @@
     </w:p>
     <w:p>
       <w:pPr>
-        <w:pStyle w:val="TextBody"/>
+        <w:pStyle w:val="TODO"/>
         <w:rPr/>
       </w:pPr>
       <w:r>
@@ -1469,7 +1478,7 @@
     </w:p>
     <w:p>
       <w:pPr>
-        <w:pStyle w:val="TextBody"/>
+        <w:pStyle w:val="TODO"/>
         <w:rPr/>
       </w:pPr>
       <w:r>
@@ -1479,7 +1488,7 @@
     </w:p>
     <w:p>
       <w:pPr>
-        <w:pStyle w:val="TextBody"/>
+        <w:pStyle w:val="TODO"/>
         <w:rPr/>
       </w:pPr>
       <w:r>
@@ -1489,7 +1498,7 @@
     </w:p>
     <w:p>
       <w:pPr>
-        <w:pStyle w:val="TextBody"/>
+        <w:pStyle w:val="TODO"/>
         <w:rPr/>
       </w:pPr>
       <w:r>
@@ -1500,35 +1509,27 @@
     <w:p>
       <w:pPr>
         <w:pStyle w:val="Heading2"/>
+        <w:numPr>
+          <w:ilvl w:val="1"/>
+          <w:numId w:val="2"/>
+        </w:numPr>
         <w:rPr/>
       </w:pPr>
       <w:bookmarkStart w:id="7" w:name="__RefHeading___Toc118_370936444"/>
       <w:bookmarkEnd w:id="7"/>
       <w:r>
         <w:rPr/>
-        <w:t xml:space="preserve">2.2. </w:t>
-      </w:r>
-      <w:r>
-        <w:rPr/>
-        <w:t>Risk Analysis and Control</w:t>
-      </w:r>
-    </w:p>
-    <w:p>
-      <w:pPr>
-        <w:pStyle w:val="TODO"/>
-        <w:rPr/>
-      </w:pPr>
-      <w:r>
-        <w:rPr/>
-        <w:t>&lt;</w:t>
-      </w:r>
-      <w:r>
-        <w:rPr/>
-        <w:t>NOTE: Aligns with Unit 9/B1</w:t>
-      </w:r>
-      <w:r>
-        <w:rPr/>
-        <w:t>&gt;</w:t>
+        <w:t>2.2. Risk Analysis and Control</w:t>
+      </w:r>
+    </w:p>
+    <w:p>
+      <w:pPr>
+        <w:pStyle w:val="TODO"/>
+        <w:rPr/>
+      </w:pPr>
+      <w:r>
+        <w:rPr/>
+        <w:t>&lt;NOTE: Aligns with Unit 9/B1&gt;</w:t>
       </w:r>
     </w:p>
     <w:p>
@@ -1584,35 +1585,27 @@
     <w:p>
       <w:pPr>
         <w:pStyle w:val="Heading2"/>
+        <w:numPr>
+          <w:ilvl w:val="1"/>
+          <w:numId w:val="2"/>
+        </w:numPr>
         <w:rPr/>
       </w:pPr>
       <w:bookmarkStart w:id="8" w:name="__RefHeading___Toc120_370936444"/>
       <w:bookmarkEnd w:id="8"/>
       <w:r>
         <w:rPr/>
-        <w:t xml:space="preserve">2.3. </w:t>
-      </w:r>
-      <w:r>
-        <w:rPr/>
-        <w:t>Development Plan</w:t>
-      </w:r>
-    </w:p>
-    <w:p>
-      <w:pPr>
-        <w:pStyle w:val="TODO"/>
-        <w:rPr/>
-      </w:pPr>
-      <w:r>
-        <w:rPr/>
-        <w:t>&lt;</w:t>
-      </w:r>
-      <w:r>
-        <w:rPr/>
-        <w:t>NOTE: Aligns with Unit 4/D1</w:t>
-      </w:r>
-      <w:r>
-        <w:rPr/>
-        <w:t>&gt;</w:t>
+        <w:t>2.3. Development Plan</w:t>
+      </w:r>
+    </w:p>
+    <w:p>
+      <w:pPr>
+        <w:pStyle w:val="TODO"/>
+        <w:rPr/>
+      </w:pPr>
+      <w:r>
+        <w:rPr/>
+        <w:t>&lt;NOTE: Aligns with Unit 4/D1&gt;</w:t>
       </w:r>
     </w:p>
     <w:p>
@@ -1678,35 +1671,27 @@
     <w:p>
       <w:pPr>
         <w:pStyle w:val="Heading2"/>
+        <w:numPr>
+          <w:ilvl w:val="1"/>
+          <w:numId w:val="2"/>
+        </w:numPr>
         <w:rPr/>
       </w:pPr>
       <w:bookmarkStart w:id="9" w:name="__RefHeading___Toc164_370936444"/>
       <w:bookmarkEnd w:id="9"/>
       <w:r>
         <w:rPr/>
-        <w:t xml:space="preserve">2.4. </w:t>
-      </w:r>
-      <w:r>
-        <w:rPr/>
-        <w:t>Test Plan</w:t>
-      </w:r>
-    </w:p>
-    <w:p>
-      <w:pPr>
-        <w:pStyle w:val="TODO"/>
-        <w:rPr/>
-      </w:pPr>
-      <w:r>
-        <w:rPr/>
-        <w:t>&lt;</w:t>
-      </w:r>
-      <w:r>
-        <w:rPr/>
-        <w:t>NOTE: Aligns with Unit 4/C2</w:t>
-      </w:r>
-      <w:r>
-        <w:rPr/>
-        <w:t>&gt;</w:t>
+        <w:t>2.4. Test Plan</w:t>
+      </w:r>
+    </w:p>
+    <w:p>
+      <w:pPr>
+        <w:pStyle w:val="TODO"/>
+        <w:rPr/>
+      </w:pPr>
+      <w:r>
+        <w:rPr/>
+        <w:t>&lt;NOTE: Aligns with Unit 4/C2&gt;</w:t>
       </w:r>
     </w:p>
     <w:p>
@@ -1732,6 +1717,10 @@
     <w:p>
       <w:pPr>
         <w:pStyle w:val="Heading2"/>
+        <w:numPr>
+          <w:ilvl w:val="1"/>
+          <w:numId w:val="2"/>
+        </w:numPr>
         <w:rPr/>
       </w:pPr>
       <w:r>
@@ -1744,6 +1733,10 @@
     <w:p>
       <w:pPr>
         <w:pStyle w:val="Heading1"/>
+        <w:numPr>
+          <w:ilvl w:val="0"/>
+          <w:numId w:val="2"/>
+        </w:numPr>
         <w:rPr/>
       </w:pPr>
       <w:bookmarkStart w:id="10" w:name="__RefHeading___Toc124_370936444"/>
@@ -1760,20 +1753,16 @@
       </w:pPr>
       <w:r>
         <w:rPr/>
-        <w:t>&lt;</w:t>
-      </w:r>
-      <w:r>
-        <w:rPr/>
-        <w:t>NOTE: The design of a program is the thinking and sketching that you do, before you start writing the code. The purpose of design is to think about and answer all the key questions, so that you generate a list of things that need doing for when you sit in front of the computer and start writing the code. It is important that you think about problems and record your decisions, so that coding is mostly about turning those decisions into code that the computer can execute for you</w:t>
-      </w:r>
-      <w:r>
-        <w:rPr/>
-        <w:t>&gt;</w:t>
+        <w:t>&lt;NOTE: The design of a program is the thinking and sketching that you do, before you start writing the code. The purpose of design is to think about and answer all the key questions, so that you generate a list of things that need doing for when you sit in front of the computer and start writing the code. It is important that you think about problems and record your decisions, so that coding is mostly about turning those decisions into code that the computer can execute for you&gt;</w:t>
       </w:r>
     </w:p>
     <w:p>
       <w:pPr>
         <w:pStyle w:val="Heading2"/>
+        <w:numPr>
+          <w:ilvl w:val="1"/>
+          <w:numId w:val="2"/>
+        </w:numPr>
         <w:rPr/>
       </w:pPr>
       <w:bookmarkStart w:id="11" w:name="__RefHeading___Toc126_370936444"/>
@@ -1790,15 +1779,7 @@
       </w:pPr>
       <w:r>
         <w:rPr/>
-        <w:t xml:space="preserve">&lt;NOTE: </w:t>
-      </w:r>
-      <w:r>
-        <w:rPr/>
-        <w:t>Aligns with: Unit 4/B2</w:t>
-      </w:r>
-      <w:r>
-        <w:rPr/>
-        <w:t>&gt;</w:t>
+        <w:t>&lt;NOTE: Aligns with: Unit 4/B2&gt;</w:t>
       </w:r>
     </w:p>
     <w:p>
@@ -1884,6 +1865,10 @@
     <w:p>
       <w:pPr>
         <w:pStyle w:val="Heading2"/>
+        <w:numPr>
+          <w:ilvl w:val="1"/>
+          <w:numId w:val="2"/>
+        </w:numPr>
         <w:rPr/>
       </w:pPr>
       <w:bookmarkStart w:id="12" w:name="__RefHeading___Toc128_370936444"/>
@@ -1900,33 +1885,17 @@
       </w:pPr>
       <w:r>
         <w:rPr/>
-        <w:t xml:space="preserve">&lt;NOTE: </w:t>
-      </w:r>
-      <w:r>
-        <w:rPr/>
-        <w:t>Aligns with: Unit 4/C2</w:t>
-      </w:r>
-      <w:r>
-        <w:rPr/>
-        <w:t>&gt;</w:t>
-      </w:r>
-    </w:p>
-    <w:p>
-      <w:pPr>
-        <w:pStyle w:val="TODO"/>
-        <w:rPr/>
-      </w:pPr>
-      <w:r>
-        <w:rPr/>
-        <w:t>&lt;</w:t>
-      </w:r>
-      <w:r>
-        <w:rPr/>
-        <w:t>TODO: Get someone technical to review your design. They should provide you with short feedback that includes comments about good parts of your design, and also includes advice on parts that might need a bit of extra work or care taken when you come to code it</w:t>
-      </w:r>
-      <w:r>
-        <w:rPr/>
-        <w:t>&gt;</w:t>
+        <w:t>&lt;NOTE: Aligns with: Unit 4/C2&gt;</w:t>
+      </w:r>
+    </w:p>
+    <w:p>
+      <w:pPr>
+        <w:pStyle w:val="TODO"/>
+        <w:rPr/>
+      </w:pPr>
+      <w:r>
+        <w:rPr/>
+        <w:t>&lt;TODO: Get someone technical to review your design. They should provide you with short feedback that includes comments about good parts of your design, and also includes advice on parts that might need a bit of extra work or care taken when you come to code it&gt;</w:t>
       </w:r>
     </w:p>
     <w:p>
@@ -1972,6 +1941,10 @@
     <w:p>
       <w:pPr>
         <w:pStyle w:val="Heading2"/>
+        <w:numPr>
+          <w:ilvl w:val="1"/>
+          <w:numId w:val="2"/>
+        </w:numPr>
         <w:rPr/>
       </w:pPr>
       <w:bookmarkStart w:id="13" w:name="__RefHeading___Toc130_370936444"/>
@@ -1988,15 +1961,7 @@
       </w:pPr>
       <w:r>
         <w:rPr/>
-        <w:t xml:space="preserve">&lt;NOTE: </w:t>
-      </w:r>
-      <w:r>
-        <w:rPr/>
-        <w:t>Aligns with Unit 4/C3</w:t>
-      </w:r>
-      <w:r>
-        <w:rPr/>
-        <w:t>&gt;</w:t>
+        <w:t>&lt;NOTE: Aligns with Unit 4/C3&gt;</w:t>
       </w:r>
     </w:p>
     <w:p>
@@ -2043,40 +2008,36 @@
     <w:p>
       <w:pPr>
         <w:pStyle w:val="Heading1"/>
+        <w:numPr>
+          <w:ilvl w:val="0"/>
+          <w:numId w:val="2"/>
+        </w:numPr>
         <w:rPr/>
       </w:pPr>
       <w:bookmarkStart w:id="14" w:name="__RefHeading___Toc132_370936444"/>
       <w:bookmarkEnd w:id="14"/>
       <w:r>
         <w:rPr/>
-        <w:t xml:space="preserve">4. </w:t>
-      </w:r>
-      <w:r>
-        <w:rPr/>
-        <w:t>Development</w:t>
-      </w:r>
-    </w:p>
-    <w:p>
-      <w:pPr>
-        <w:pStyle w:val="TODO"/>
-        <w:rPr/>
-      </w:pPr>
-      <w:r>
-        <w:rPr/>
-        <w:t>&lt;</w:t>
-      </w:r>
-      <w:r>
-        <w:rPr/>
-        <w:t>NOTE: The purpose of this phase is to write and further develop the program code, and basically get it working</w:t>
-      </w:r>
-      <w:r>
-        <w:rPr/>
-        <w:t>&gt;</w:t>
+        <w:t>4. Development</w:t>
+      </w:r>
+    </w:p>
+    <w:p>
+      <w:pPr>
+        <w:pStyle w:val="TODO"/>
+        <w:rPr/>
+      </w:pPr>
+      <w:r>
+        <w:rPr/>
+        <w:t>&lt;NOTE: The purpose of this phase is to write and further develop the program code, and basically get it working&gt;</w:t>
       </w:r>
     </w:p>
     <w:p>
       <w:pPr>
         <w:pStyle w:val="Heading2"/>
+        <w:numPr>
+          <w:ilvl w:val="1"/>
+          <w:numId w:val="2"/>
+        </w:numPr>
         <w:rPr/>
       </w:pPr>
       <w:bookmarkStart w:id="15" w:name="__RefHeading___Toc134_370936444"/>
@@ -2093,15 +2054,7 @@
       </w:pPr>
       <w:r>
         <w:rPr/>
-        <w:t xml:space="preserve">&lt;NOTE: </w:t>
-      </w:r>
-      <w:r>
-        <w:rPr/>
-        <w:t>Aligns with Unit 4/C1</w:t>
-      </w:r>
-      <w:r>
-        <w:rPr/>
-        <w:t>&gt;</w:t>
+        <w:t>&lt;NOTE: Aligns with Unit 4/C1&gt;</w:t>
       </w:r>
     </w:p>
     <w:p>
@@ -2127,6 +2080,10 @@
     <w:p>
       <w:pPr>
         <w:pStyle w:val="Heading2"/>
+        <w:numPr>
+          <w:ilvl w:val="1"/>
+          <w:numId w:val="2"/>
+        </w:numPr>
         <w:rPr/>
       </w:pPr>
       <w:bookmarkStart w:id="16" w:name="__RefHeading___Toc136_370936444"/>
@@ -2143,33 +2100,17 @@
       </w:pPr>
       <w:r>
         <w:rPr/>
-        <w:t xml:space="preserve">&lt;NOTE: </w:t>
-      </w:r>
-      <w:r>
-        <w:rPr/>
-        <w:t>Aligns with Unit 4/C2</w:t>
-      </w:r>
-      <w:r>
-        <w:rPr/>
-        <w:t>&gt;</w:t>
-      </w:r>
-    </w:p>
-    <w:p>
-      <w:pPr>
-        <w:pStyle w:val="TODO"/>
-        <w:rPr/>
-      </w:pPr>
-      <w:r>
-        <w:rPr/>
-        <w:t>&lt;</w:t>
-      </w:r>
-      <w:r>
-        <w:rPr/>
-        <w:t>TODO: Get a technical person to read your code and provide feedback</w:t>
-      </w:r>
-      <w:r>
-        <w:rPr/>
-        <w:t>&gt;</w:t>
+        <w:t>&lt;NOTE: Aligns with Unit 4/C2&gt;</w:t>
+      </w:r>
+    </w:p>
+    <w:p>
+      <w:pPr>
+        <w:pStyle w:val="TODO"/>
+        <w:rPr/>
+      </w:pPr>
+      <w:r>
+        <w:rPr/>
+        <w:t>&lt;TODO: Get a technical person to read your code and provide feedback&gt;</w:t>
       </w:r>
     </w:p>
     <w:p>
@@ -2195,6 +2136,10 @@
     <w:p>
       <w:pPr>
         <w:pStyle w:val="Heading2"/>
+        <w:numPr>
+          <w:ilvl w:val="1"/>
+          <w:numId w:val="2"/>
+        </w:numPr>
         <w:rPr/>
       </w:pPr>
       <w:bookmarkStart w:id="17" w:name="__RefHeading___Toc138_370936444"/>
@@ -2211,34 +2156,26 @@
       </w:pPr>
       <w:r>
         <w:rPr/>
-        <w:t xml:space="preserve">&lt;NOTE: </w:t>
-      </w:r>
-      <w:r>
-        <w:rPr/>
-        <w:t>Aligns with Unit 4/C2</w:t>
-      </w:r>
-      <w:r>
-        <w:rPr/>
-        <w:t>&gt;</w:t>
-      </w:r>
-    </w:p>
-    <w:p>
-      <w:pPr>
-        <w:pStyle w:val="TODO"/>
-        <w:rPr/>
-      </w:pPr>
-      <w:r>
-        <w:rPr/>
-        <w:t xml:space="preserve">Q. When the whole program is written, try a few simple tests with it and write down the tests you tried here and what you observed. </w:t>
-      </w:r>
-      <w:r>
-        <w:rPr/>
-        <w:t>(You don't have to do your whole test plan here, try to test little parts as you go along)</w:t>
+        <w:t>&lt;NOTE: Aligns with Unit 4/C2&gt;</w:t>
+      </w:r>
+    </w:p>
+    <w:p>
+      <w:pPr>
+        <w:pStyle w:val="TODO"/>
+        <w:rPr/>
+      </w:pPr>
+      <w:r>
+        <w:rPr/>
+        <w:t>Q. When the whole program is written, try a few simple tests with it and write down the tests you tried here and what you observed. (You don't have to do your whole test plan here, try to test little parts as you go along)</w:t>
       </w:r>
     </w:p>
     <w:p>
       <w:pPr>
         <w:pStyle w:val="Heading2"/>
+        <w:numPr>
+          <w:ilvl w:val="1"/>
+          <w:numId w:val="2"/>
+        </w:numPr>
         <w:rPr/>
       </w:pPr>
       <w:bookmarkStart w:id="18" w:name="__RefHeading___Toc140_370936444"/>
@@ -2255,15 +2192,7 @@
       </w:pPr>
       <w:r>
         <w:rPr/>
-        <w:t xml:space="preserve">&lt;NOTE: </w:t>
-      </w:r>
-      <w:r>
-        <w:rPr/>
-        <w:t>Aligns with Unit 4/C3</w:t>
-      </w:r>
-      <w:r>
-        <w:rPr/>
-        <w:t>&gt;</w:t>
+        <w:t>&lt;NOTE: Aligns with Unit 4/C3&gt;</w:t>
       </w:r>
     </w:p>
     <w:p>
@@ -2301,6 +2230,10 @@
     <w:p>
       <w:pPr>
         <w:pStyle w:val="Heading1"/>
+        <w:numPr>
+          <w:ilvl w:val="0"/>
+          <w:numId w:val="2"/>
+        </w:numPr>
         <w:rPr/>
       </w:pPr>
       <w:bookmarkStart w:id="19" w:name="__RefHeading___Toc142_370936444"/>
@@ -2317,20 +2250,16 @@
       </w:pPr>
       <w:r>
         <w:rPr/>
-        <w:t>&lt;</w:t>
-      </w:r>
-      <w:r>
-        <w:rPr/>
-        <w:t>NOTE: The purpose of this phase is to formally and systematically test your program against all the tests that you designed for it earlier. You should not start this phase until you have a complete program that mostly seems to work</w:t>
-      </w:r>
-      <w:r>
-        <w:rPr/>
-        <w:t>&gt;</w:t>
+        <w:t>&lt;NOTE: The purpose of this phase is to formally and systematically test your program against all the tests that you designed for it earlier. You should not start this phase until you have a complete program that mostly seems to work&gt;</w:t>
       </w:r>
     </w:p>
     <w:p>
       <w:pPr>
         <w:pStyle w:val="Heading2"/>
+        <w:numPr>
+          <w:ilvl w:val="1"/>
+          <w:numId w:val="2"/>
+        </w:numPr>
         <w:rPr/>
       </w:pPr>
       <w:bookmarkStart w:id="20" w:name="__RefHeading___Toc144_370936444"/>
@@ -2347,15 +2276,7 @@
       </w:pPr>
       <w:r>
         <w:rPr/>
-        <w:t xml:space="preserve">&lt;NOTE: </w:t>
-      </w:r>
-      <w:r>
-        <w:rPr/>
-        <w:t>Aligns with Unit 4/C2</w:t>
-      </w:r>
-      <w:r>
-        <w:rPr/>
-        <w:t>&gt;</w:t>
+        <w:t>&lt;NOTE: Aligns with Unit 4/C2&gt;</w:t>
       </w:r>
     </w:p>
     <w:p>
@@ -2371,6 +2292,10 @@
     <w:p>
       <w:pPr>
         <w:pStyle w:val="Heading2"/>
+        <w:numPr>
+          <w:ilvl w:val="1"/>
+          <w:numId w:val="2"/>
+        </w:numPr>
         <w:rPr/>
       </w:pPr>
       <w:bookmarkStart w:id="21" w:name="__RefHeading___Toc146_370936444"/>
@@ -2387,38 +2312,26 @@
       </w:pPr>
       <w:r>
         <w:rPr/>
-        <w:t xml:space="preserve">&lt;NOTE: </w:t>
-      </w:r>
-      <w:r>
-        <w:rPr/>
-        <w:t>Aligns with Unit 4/C2</w:t>
-      </w:r>
-      <w:r>
-        <w:rPr/>
-        <w:t>&gt;</w:t>
-      </w:r>
-    </w:p>
-    <w:p>
-      <w:pPr>
-        <w:pStyle w:val="TODO"/>
-        <w:rPr/>
-      </w:pPr>
-      <w:r>
-        <w:rPr/>
-        <w:t>&lt;</w:t>
-      </w:r>
-      <w:r>
-        <w:rPr/>
-        <w:t>NOTE: This could be a separate column in your test plan, or you could number all your tests and then list the test plan above and the test results here</w:t>
-      </w:r>
-      <w:r>
-        <w:rPr/>
-        <w:t>&gt;</w:t>
+        <w:t>&lt;NOTE: Aligns with Unit 4/C2&gt;</w:t>
+      </w:r>
+    </w:p>
+    <w:p>
+      <w:pPr>
+        <w:pStyle w:val="TODO"/>
+        <w:rPr/>
+      </w:pPr>
+      <w:r>
+        <w:rPr/>
+        <w:t>&lt;NOTE: This could be a separate column in your test plan, or you could number all your tests and then list the test plan above and the test results here&gt;</w:t>
       </w:r>
     </w:p>
     <w:p>
       <w:pPr>
         <w:pStyle w:val="Heading2"/>
+        <w:numPr>
+          <w:ilvl w:val="1"/>
+          <w:numId w:val="2"/>
+        </w:numPr>
         <w:rPr/>
       </w:pPr>
       <w:bookmarkStart w:id="22" w:name="__RefHeading___Toc148_370936444"/>
@@ -2435,15 +2348,7 @@
       </w:pPr>
       <w:r>
         <w:rPr/>
-        <w:t xml:space="preserve">&lt;NOTE: </w:t>
-      </w:r>
-      <w:r>
-        <w:rPr/>
-        <w:t>Aligns with Unit 4/C2</w:t>
-      </w:r>
-      <w:r>
-        <w:rPr/>
-        <w:t>&gt;</w:t>
+        <w:t>&lt;NOTE: Aligns with Unit 4/C2&gt;</w:t>
       </w:r>
     </w:p>
     <w:p>
@@ -2459,6 +2364,10 @@
     <w:p>
       <w:pPr>
         <w:pStyle w:val="Heading2"/>
+        <w:numPr>
+          <w:ilvl w:val="1"/>
+          <w:numId w:val="2"/>
+        </w:numPr>
         <w:rPr/>
       </w:pPr>
       <w:bookmarkStart w:id="23" w:name="__RefHeading___Toc150_370936444"/>
@@ -2475,15 +2384,7 @@
       </w:pPr>
       <w:r>
         <w:rPr/>
-        <w:t xml:space="preserve">&lt;NOTE: </w:t>
-      </w:r>
-      <w:r>
-        <w:rPr/>
-        <w:t>Aligns with Unit 4/C3</w:t>
-      </w:r>
-      <w:r>
-        <w:rPr/>
-        <w:t>&gt;</w:t>
+        <w:t>&lt;NOTE: Aligns with Unit 4/C3&gt;</w:t>
       </w:r>
     </w:p>
     <w:p>
@@ -2561,6 +2462,10 @@
     <w:p>
       <w:pPr>
         <w:pStyle w:val="Heading1"/>
+        <w:numPr>
+          <w:ilvl w:val="0"/>
+          <w:numId w:val="2"/>
+        </w:numPr>
         <w:rPr/>
       </w:pPr>
       <w:bookmarkStart w:id="24" w:name="__RefHeading___Toc152_370936444"/>
@@ -2577,20 +2482,16 @@
       </w:pPr>
       <w:r>
         <w:rPr/>
-        <w:t>&gt;</w:t>
-      </w:r>
-      <w:r>
-        <w:rPr/>
-        <w:t>NOTE: The purpose of this section is to show that you can look back over your work and understand where you have made mistakes, understand things you did well, and also understand and talk about things you might do better next time you do a project like this</w:t>
-      </w:r>
-      <w:r>
-        <w:rPr/>
-        <w:t>&gt;</w:t>
+        <w:t>&gt;NOTE: The purpose of this section is to show that you can look back over your work and understand where you have made mistakes, understand things you did well, and also understand and talk about things you might do better next time you do a project like this&gt;</w:t>
       </w:r>
     </w:p>
     <w:p>
       <w:pPr>
         <w:pStyle w:val="Heading2"/>
+        <w:numPr>
+          <w:ilvl w:val="1"/>
+          <w:numId w:val="2"/>
+        </w:numPr>
         <w:rPr/>
       </w:pPr>
       <w:bookmarkStart w:id="25" w:name="__RefHeading___Toc154_370936444"/>
@@ -2633,6 +2534,10 @@
     <w:p>
       <w:pPr>
         <w:pStyle w:val="Heading2"/>
+        <w:numPr>
+          <w:ilvl w:val="1"/>
+          <w:numId w:val="2"/>
+        </w:numPr>
         <w:rPr/>
       </w:pPr>
       <w:bookmarkStart w:id="26" w:name="__RefHeading___Toc156_370936444"/>
@@ -2675,6 +2580,10 @@
     <w:p>
       <w:pPr>
         <w:pStyle w:val="Heading2"/>
+        <w:numPr>
+          <w:ilvl w:val="1"/>
+          <w:numId w:val="2"/>
+        </w:numPr>
         <w:rPr/>
       </w:pPr>
       <w:bookmarkStart w:id="27" w:name="__RefHeading___Toc158_370936444"/>
@@ -2747,6 +2656,10 @@
     <w:p>
       <w:pPr>
         <w:pStyle w:val="Heading2"/>
+        <w:numPr>
+          <w:ilvl w:val="1"/>
+          <w:numId w:val="2"/>
+        </w:numPr>
         <w:rPr/>
       </w:pPr>
       <w:bookmarkStart w:id="28" w:name="__RefHeading___Toc160_370936444"/>
@@ -2764,6 +2677,38 @@
       <w:r>
         <w:rPr/>
         <w:t>Q. If you had more time to spend on this project, list 2-3 things you would do next, and say why you would want to do these.</w:t>
+      </w:r>
+    </w:p>
+    <w:p>
+      <w:pPr>
+        <w:pStyle w:val="TextBody"/>
+        <w:rPr/>
+      </w:pPr>
+      <w:r>
+        <w:rPr/>
+      </w:r>
+    </w:p>
+    <w:p>
+      <w:pPr>
+        <w:pStyle w:val="TODO"/>
+        <w:rPr/>
+      </w:pPr>
+      <w:r>
+        <w:rPr/>
+        <w:t xml:space="preserve">TODO: </w:t>
+      </w:r>
+      <w:r>
+        <w:rPr/>
+        <w:t>When you get to the end, remember to update the table of contents if it hasn't updated automatically (there is a menu option or right-click method in both Microsoft Word and LibreOffice that does that)</w:t>
+      </w:r>
+    </w:p>
+    <w:p>
+      <w:pPr>
+        <w:pStyle w:val="TextBody"/>
+        <w:rPr/>
+      </w:pPr>
+      <w:r>
+        <w:rPr/>
       </w:r>
     </w:p>
     <w:p>
@@ -2792,6 +2737,7 @@
       <w:pgNumType w:fmt="decimal"/>
       <w:formProt w:val="false"/>
       <w:textDirection w:val="lrTb"/>
+      <w:docGrid w:type="default" w:linePitch="100" w:charSpace="0"/>
     </w:sectPr>
   </w:body>
 </w:document>
@@ -2894,8 +2840,103 @@
       </w:pPr>
     </w:lvl>
   </w:abstractNum>
+  <w:abstractNum w:abstractNumId="2">
+    <w:lvl w:ilvl="0">
+      <w:start w:val="1"/>
+      <w:numFmt w:val="none"/>
+      <w:suff w:val="nothing"/>
+      <w:lvlText w:val=""/>
+      <w:lvlJc w:val="left"/>
+      <w:pPr>
+        <w:ind w:left="0" w:hanging="0"/>
+      </w:pPr>
+    </w:lvl>
+    <w:lvl w:ilvl="1">
+      <w:start w:val="1"/>
+      <w:numFmt w:val="none"/>
+      <w:suff w:val="nothing"/>
+      <w:lvlText w:val=""/>
+      <w:lvlJc w:val="left"/>
+      <w:pPr>
+        <w:ind w:left="0" w:hanging="0"/>
+      </w:pPr>
+    </w:lvl>
+    <w:lvl w:ilvl="2">
+      <w:start w:val="1"/>
+      <w:numFmt w:val="none"/>
+      <w:suff w:val="nothing"/>
+      <w:lvlText w:val=""/>
+      <w:lvlJc w:val="left"/>
+      <w:pPr>
+        <w:ind w:left="0" w:hanging="0"/>
+      </w:pPr>
+    </w:lvl>
+    <w:lvl w:ilvl="3">
+      <w:start w:val="1"/>
+      <w:numFmt w:val="none"/>
+      <w:suff w:val="nothing"/>
+      <w:lvlText w:val=""/>
+      <w:lvlJc w:val="left"/>
+      <w:pPr>
+        <w:ind w:left="0" w:hanging="0"/>
+      </w:pPr>
+    </w:lvl>
+    <w:lvl w:ilvl="4">
+      <w:start w:val="1"/>
+      <w:numFmt w:val="none"/>
+      <w:suff w:val="nothing"/>
+      <w:lvlText w:val=""/>
+      <w:lvlJc w:val="left"/>
+      <w:pPr>
+        <w:ind w:left="0" w:hanging="0"/>
+      </w:pPr>
+    </w:lvl>
+    <w:lvl w:ilvl="5">
+      <w:start w:val="1"/>
+      <w:numFmt w:val="none"/>
+      <w:suff w:val="nothing"/>
+      <w:lvlText w:val=""/>
+      <w:lvlJc w:val="left"/>
+      <w:pPr>
+        <w:ind w:left="0" w:hanging="0"/>
+      </w:pPr>
+    </w:lvl>
+    <w:lvl w:ilvl="6">
+      <w:start w:val="1"/>
+      <w:numFmt w:val="none"/>
+      <w:suff w:val="nothing"/>
+      <w:lvlText w:val=""/>
+      <w:lvlJc w:val="left"/>
+      <w:pPr>
+        <w:ind w:left="0" w:hanging="0"/>
+      </w:pPr>
+    </w:lvl>
+    <w:lvl w:ilvl="7">
+      <w:start w:val="1"/>
+      <w:numFmt w:val="none"/>
+      <w:suff w:val="nothing"/>
+      <w:lvlText w:val=""/>
+      <w:lvlJc w:val="left"/>
+      <w:pPr>
+        <w:ind w:left="0" w:hanging="0"/>
+      </w:pPr>
+    </w:lvl>
+    <w:lvl w:ilvl="8">
+      <w:start w:val="1"/>
+      <w:numFmt w:val="none"/>
+      <w:suff w:val="nothing"/>
+      <w:lvlText w:val=""/>
+      <w:lvlJc w:val="left"/>
+      <w:pPr>
+        <w:ind w:left="0" w:hanging="0"/>
+      </w:pPr>
+    </w:lvl>
+  </w:abstractNum>
   <w:num w:numId="1">
     <w:abstractNumId w:val="1"/>
+  </w:num>
+  <w:num w:numId="2">
+    <w:abstractNumId w:val="2"/>
   </w:num>
 </w:numbering>
 </file>
@@ -2907,15 +2948,12 @@
       <w:rPr>
         <w:rFonts w:ascii="Liberation Serif" w:hAnsi="Liberation Serif" w:eastAsia="Songti SC" w:cs="Arial Unicode MS"/>
         <w:kern w:val="2"/>
-        <w:sz w:val="24"/>
         <w:szCs w:val="24"/>
         <w:lang w:val="en-GB" w:eastAsia="zh-CN" w:bidi="hi-IN"/>
       </w:rPr>
     </w:rPrDefault>
     <w:pPrDefault>
-      <w:pPr>
-        <w:widowControl/>
-      </w:pPr>
+      <w:pPr/>
     </w:pPrDefault>
   </w:docDefaults>
   <w:style w:type="paragraph" w:styleId="Normal">
@@ -2923,6 +2961,8 @@
     <w:qFormat/>
     <w:pPr>
       <w:widowControl/>
+      <w:bidi w:val="0"/>
+      <w:jc w:val="left"/>
     </w:pPr>
     <w:rPr>
       <w:rFonts w:ascii="Arial" w:hAnsi="Arial" w:eastAsia="Songti SC" w:cs="Arial Unicode MS"/>
@@ -3088,9 +3128,10 @@
     </w:pPr>
     <w:rPr/>
   </w:style>
-  <w:style w:type="paragraph" w:styleId="ContentsHeading">
+  <w:style w:type="paragraph" w:styleId="TOAHeading">
     <w:name w:val="TOA Heading"/>
     <w:basedOn w:val="Heading"/>
+    <w:qFormat/>
     <w:pPr>
       <w:suppressLineNumbers/>
       <w:ind w:left="0" w:hanging="0"/>
@@ -3138,5 +3179,19 @@
     </w:pPr>
     <w:rPr/>
   </w:style>
+  <w:style w:type="paragraph" w:styleId="ContentsHeading">
+    <w:name w:val="TOA Heading"/>
+    <w:basedOn w:val="Heading"/>
+    <w:pPr>
+      <w:suppressLineNumbers/>
+      <w:ind w:left="0" w:hanging="0"/>
+    </w:pPr>
+    <w:rPr>
+      <w:b/>
+      <w:bCs/>
+      <w:sz w:val="32"/>
+      <w:szCs w:val="32"/>
+    </w:rPr>
+  </w:style>
 </w:styles>
 </file>
</xml_diff>